<commit_message>
Added github repo in the report
</commit_message>
<xml_diff>
--- a/Report/Aadhaar_Age_Disparity_Analysis.docx
+++ b/Report/Aadhaar_Age_Disparity_Analysis.docx
@@ -25,7 +25,6 @@
           <w:bCs/>
         </w:rPr>
       </w:pPr>
-      <w:proofErr w:type="gramStart"/>
       <w:r>
         <w:rPr>
           <w:b/>
@@ -38,15 +37,7 @@
           <w:b/>
           <w:bCs/>
         </w:rPr>
-        <w:t xml:space="preserve"> :</w:t>
-      </w:r>
-      <w:proofErr w:type="gramEnd"/>
-      <w:r>
-        <w:rPr>
-          <w:b/>
-          <w:bCs/>
-        </w:rPr>
-        <w:t xml:space="preserve"> </w:t>
+        <w:t xml:space="preserve"> : </w:t>
       </w:r>
       <w:r>
         <w:rPr>
@@ -76,23 +67,7 @@
         <w:jc w:val="both"/>
       </w:pPr>
       <w:r>
-        <w:t xml:space="preserve">The Aadhaar </w:t>
-      </w:r>
-      <w:proofErr w:type="spellStart"/>
-      <w:r>
-        <w:t>enrollment</w:t>
-      </w:r>
-      <w:proofErr w:type="spellEnd"/>
-      <w:r>
-        <w:t xml:space="preserve"> distribution across age groups varies significantly across Indian states. This study identifies age-wise disparities in </w:t>
-      </w:r>
-      <w:proofErr w:type="spellStart"/>
-      <w:r>
-        <w:t>enrollment</w:t>
-      </w:r>
-      <w:proofErr w:type="spellEnd"/>
-      <w:r>
-        <w:t xml:space="preserve"> progression from early childhood to adulthood and evaluates how effectively states ensure continuity of Aadhaar inclusion across life stages.</w:t>
+        <w:t>The Aadhaar enrollment distribution across age groups varies significantly across Indian states. This study identifies age-wise disparities in enrollment progression from early childhood to adulthood and evaluates how effectively states ensure continuity of Aadhaar inclusion across life stages.</w:t>
       </w:r>
     </w:p>
     <w:p>
@@ -117,21 +92,8 @@
           <w:numId w:val="13"/>
         </w:numPr>
       </w:pPr>
-      <w:proofErr w:type="spellStart"/>
-      <w:r>
-        <w:t>Analyze</w:t>
-      </w:r>
-      <w:proofErr w:type="spellEnd"/>
-      <w:r>
-        <w:t xml:space="preserve"> state-wise Aadhaar </w:t>
-      </w:r>
-      <w:proofErr w:type="spellStart"/>
-      <w:r>
-        <w:t>enrollment</w:t>
-      </w:r>
-      <w:proofErr w:type="spellEnd"/>
-      <w:r>
-        <w:t xml:space="preserve"> across age groups (0–5, 5–17, 18+)</w:t>
+      <w:r>
+        <w:t>Analyze state-wise Aadhaar enrollment across age groups (0–5, 5–17, 18+)</w:t>
       </w:r>
     </w:p>
     <w:p>
@@ -190,15 +152,7 @@
         </w:numPr>
       </w:pPr>
       <w:r>
-        <w:t xml:space="preserve">Source: Aadhaar </w:t>
-      </w:r>
-      <w:proofErr w:type="spellStart"/>
-      <w:r>
-        <w:t>enrollment</w:t>
-      </w:r>
-      <w:proofErr w:type="spellEnd"/>
-      <w:r>
-        <w:t xml:space="preserve"> data (state-wise)</w:t>
+        <w:t>Source: Aadhaar enrollment data (state-wise)</w:t>
       </w:r>
     </w:p>
     <w:p>
@@ -259,15 +213,7 @@
       </w:r>
       <w:r>
         <w:br/>
-        <w:t>Undergraduate Student (</w:t>
-      </w:r>
-      <w:proofErr w:type="gramStart"/>
-      <w:r>
-        <w:t>B.TECH</w:t>
-      </w:r>
-      <w:proofErr w:type="gramEnd"/>
-      <w:r>
-        <w:t xml:space="preserve"> IT), SIES GST</w:t>
+        <w:t>Undergraduate Student (B.TECH IT), SIES GST</w:t>
       </w:r>
     </w:p>
     <w:p>
@@ -299,23 +245,7 @@
         <w:jc w:val="both"/>
       </w:pPr>
       <w:r>
-        <w:t xml:space="preserve">State-wise Aadhaar </w:t>
-      </w:r>
-      <w:proofErr w:type="spellStart"/>
-      <w:r>
-        <w:t>enrollment</w:t>
-      </w:r>
-      <w:proofErr w:type="spellEnd"/>
-      <w:r>
-        <w:t xml:space="preserve"> data was aggregated and normalized into percentage distributions to ensure fair comparison across states with varying population sizes. Two disparity metrics were derived to evaluate age-based </w:t>
-      </w:r>
-      <w:proofErr w:type="spellStart"/>
-      <w:r>
-        <w:t>enrollment</w:t>
-      </w:r>
-      <w:proofErr w:type="spellEnd"/>
-      <w:r>
-        <w:t xml:space="preserve"> continuity.</w:t>
+        <w:t>State-wise Aadhaar enrollment data was aggregated and normalized into percentage distributions to ensure fair comparison across states with varying population sizes. Two disparity metrics were derived to evaluate age-based enrollment continuity.</w:t>
       </w:r>
     </w:p>
     <w:p>
@@ -384,15 +314,7 @@
         <w:t>Stacked Bar Chart</w:t>
       </w:r>
       <w:r>
-        <w:t xml:space="preserve"> – Age-wise Aadhaar </w:t>
-      </w:r>
-      <w:proofErr w:type="spellStart"/>
-      <w:r>
-        <w:t>enrollment</w:t>
-      </w:r>
-      <w:proofErr w:type="spellEnd"/>
-      <w:r>
-        <w:t xml:space="preserve"> composition</w:t>
+        <w:t xml:space="preserve"> – Age-wise Aadhaar enrollment composition</w:t>
       </w:r>
     </w:p>
     <w:p>
@@ -540,15 +462,7 @@
         <w:t>High positive value</w:t>
       </w:r>
       <w:r>
-        <w:t xml:space="preserve"> → Strong early </w:t>
-      </w:r>
-      <w:proofErr w:type="spellStart"/>
-      <w:r>
-        <w:t>enrollment</w:t>
-      </w:r>
-      <w:proofErr w:type="spellEnd"/>
-      <w:r>
-        <w:t>, weak transition to school-age</w:t>
+        <w:t xml:space="preserve"> → Strong early enrollment, weak transition to school-age</w:t>
       </w:r>
     </w:p>
     <w:p>
@@ -672,15 +586,7 @@
         <w:t>High value</w:t>
       </w:r>
       <w:r>
-        <w:t xml:space="preserve"> → Weak conversion of early </w:t>
-      </w:r>
-      <w:proofErr w:type="spellStart"/>
-      <w:r>
-        <w:t>enrollments</w:t>
-      </w:r>
-      <w:proofErr w:type="spellEnd"/>
-      <w:r>
-        <w:t xml:space="preserve"> into adults</w:t>
+        <w:t xml:space="preserve"> → Weak conversion of early enrollments into adults</w:t>
       </w:r>
     </w:p>
     <w:p>
@@ -823,31 +729,7 @@
         <w:jc w:val="both"/>
       </w:pPr>
       <w:r>
-        <w:t xml:space="preserve">Traditional Aadhaar </w:t>
-      </w:r>
-      <w:proofErr w:type="spellStart"/>
-      <w:r>
-        <w:t>enrollment</w:t>
-      </w:r>
-      <w:proofErr w:type="spellEnd"/>
-      <w:r>
-        <w:t xml:space="preserve"> analysis often relies on overall </w:t>
-      </w:r>
-      <w:proofErr w:type="spellStart"/>
-      <w:r>
-        <w:t>enrollment</w:t>
-      </w:r>
-      <w:proofErr w:type="spellEnd"/>
-      <w:r>
-        <w:t xml:space="preserve"> counts, which can hide age-specific gaps. The dual-metric approach used in this study separates </w:t>
-      </w:r>
-      <w:proofErr w:type="spellStart"/>
-      <w:r>
-        <w:t>enrollment</w:t>
-      </w:r>
-      <w:proofErr w:type="spellEnd"/>
-      <w:r>
-        <w:t xml:space="preserve"> challenges into two distinct stages:</w:t>
+        <w:t>Traditional Aadhaar enrollment analysis often relies on overall enrollment counts, which can hide age-specific gaps. The dual-metric approach used in this study separates enrollment challenges into two distinct stages:</w:t>
       </w:r>
     </w:p>
     <w:p>
@@ -866,15 +748,7 @@
         <w:t>Child Transition Disparity (CTD)</w:t>
       </w:r>
       <w:r>
-        <w:t xml:space="preserve"> highlights whether early Aadhaar </w:t>
-      </w:r>
-      <w:proofErr w:type="spellStart"/>
-      <w:r>
-        <w:t>enrollment</w:t>
-      </w:r>
-      <w:proofErr w:type="spellEnd"/>
-      <w:r>
-        <w:t xml:space="preserve"> (0–5 years) successfully transitions into school-age coverage (5–17 years).</w:t>
+        <w:t xml:space="preserve"> highlights whether early Aadhaar enrollment (0–5 years) successfully transitions into school-age coverage (5–17 years).</w:t>
       </w:r>
     </w:p>
     <w:p>
@@ -893,15 +767,7 @@
         <w:t>Adult Inclusion Gap (AIG)</w:t>
       </w:r>
       <w:r>
-        <w:t xml:space="preserve"> identifies whether early </w:t>
-      </w:r>
-      <w:proofErr w:type="spellStart"/>
-      <w:r>
-        <w:t>enrollment</w:t>
-      </w:r>
-      <w:proofErr w:type="spellEnd"/>
-      <w:r>
-        <w:t xml:space="preserve"> efforts translate into sustained Aadhaar inclusion in adulthood (18+ years).</w:t>
+        <w:t xml:space="preserve"> identifies whether early enrollment efforts translate into sustained Aadhaar inclusion in adulthood (18+ years).</w:t>
       </w:r>
     </w:p>
     <w:p>
@@ -909,15 +775,7 @@
         <w:jc w:val="both"/>
       </w:pPr>
       <w:r>
-        <w:t xml:space="preserve">By </w:t>
-      </w:r>
-      <w:proofErr w:type="spellStart"/>
-      <w:r>
-        <w:t>analyzing</w:t>
-      </w:r>
-      <w:proofErr w:type="spellEnd"/>
-      <w:r>
-        <w:t xml:space="preserve"> both metrics independently, UIDAI can distinguish between </w:t>
+        <w:t xml:space="preserve">By analyzing both metrics independently, UIDAI can distinguish between </w:t>
       </w:r>
       <w:r>
         <w:rPr>
@@ -937,15 +795,7 @@
         <w:t>long-term inclusion gaps</w:t>
       </w:r>
       <w:r>
-        <w:t xml:space="preserve">, enabling more precise and targeted interventions rather than one-size-fits-all </w:t>
-      </w:r>
-      <w:proofErr w:type="spellStart"/>
-      <w:r>
-        <w:t>enrollment</w:t>
-      </w:r>
-      <w:proofErr w:type="spellEnd"/>
-      <w:r>
-        <w:t xml:space="preserve"> drives.</w:t>
+        <w:t>, enabling more precise and targeted interventions rather than one-size-fits-all enrollment drives.</w:t>
       </w:r>
     </w:p>
     <w:p>
@@ -982,43 +832,11 @@
           <w:b/>
           <w:bCs/>
         </w:rPr>
-        <w:t xml:space="preserve">Early </w:t>
-      </w:r>
-      <w:proofErr w:type="spellStart"/>
-      <w:r>
-        <w:rPr>
-          <w:b/>
-          <w:bCs/>
-        </w:rPr>
-        <w:t>Enrollment</w:t>
-      </w:r>
-      <w:proofErr w:type="spellEnd"/>
-      <w:r>
-        <w:rPr>
-          <w:b/>
-          <w:bCs/>
-        </w:rPr>
-        <w:t xml:space="preserve"> ≠ Long-Term Inclusion</w:t>
+        <w:t>Early Enrollment ≠ Long-Term Inclusion</w:t>
       </w:r>
       <w:r>
         <w:br/>
-        <w:t xml:space="preserve">Several states demonstrate strong Aadhaar </w:t>
-      </w:r>
-      <w:proofErr w:type="spellStart"/>
-      <w:r>
-        <w:t>enrollment</w:t>
-      </w:r>
-      <w:proofErr w:type="spellEnd"/>
-      <w:r>
-        <w:t xml:space="preserve"> in the 0–5 age group but show significant drop-offs in adult </w:t>
-      </w:r>
-      <w:proofErr w:type="spellStart"/>
-      <w:r>
-        <w:t>enrollment</w:t>
-      </w:r>
-      <w:proofErr w:type="spellEnd"/>
-      <w:r>
-        <w:t>. This indicates that early-child Aadhaar creation alone is insufficient without follow-up mechanisms.</w:t>
+        <w:t>Several states demonstrate strong Aadhaar enrollment in the 0–5 age group but show significant drop-offs in adult enrollment. This indicates that early-child Aadhaar creation alone is insufficient without follow-up mechanisms.</w:t>
       </w:r>
     </w:p>
     <w:p>
@@ -1037,15 +855,7 @@
       </w:r>
       <w:r>
         <w:br/>
-        <w:t xml:space="preserve">High Child Transition Disparity values suggest missed opportunities during school admissions, mid-day meal schemes, or scholarship </w:t>
-      </w:r>
-      <w:proofErr w:type="spellStart"/>
-      <w:r>
-        <w:t>enrollment</w:t>
-      </w:r>
-      <w:proofErr w:type="spellEnd"/>
-      <w:r>
-        <w:t xml:space="preserve"> stages where Aadhaar linkage could be reinforced.</w:t>
+        <w:t>High Child Transition Disparity values suggest missed opportunities during school admissions, mid-day meal schemes, or scholarship enrollment stages where Aadhaar linkage could be reinforced.</w:t>
       </w:r>
     </w:p>
     <w:p>
@@ -1064,15 +874,7 @@
       </w:r>
       <w:r>
         <w:br/>
-        <w:t xml:space="preserve">Northeastern and smaller states show different disparity patterns compared to larger states, indicating that </w:t>
-      </w:r>
-      <w:proofErr w:type="spellStart"/>
-      <w:r>
-        <w:t>enrollment</w:t>
-      </w:r>
-      <w:proofErr w:type="spellEnd"/>
-      <w:r>
-        <w:t xml:space="preserve"> strategies must be region-specific rather than population-driven.</w:t>
+        <w:t>Northeastern and smaller states show different disparity patterns compared to larger states, indicating that enrollment strategies must be region-specific rather than population-driven.</w:t>
       </w:r>
     </w:p>
     <w:p>
@@ -1117,23 +919,7 @@
           <w:b/>
           <w:bCs/>
         </w:rPr>
-        <w:t xml:space="preserve"> Targeted </w:t>
-      </w:r>
-      <w:proofErr w:type="spellStart"/>
-      <w:r>
-        <w:rPr>
-          <w:b/>
-          <w:bCs/>
-        </w:rPr>
-        <w:t>Enrollment</w:t>
-      </w:r>
-      <w:proofErr w:type="spellEnd"/>
-      <w:r>
-        <w:rPr>
-          <w:b/>
-          <w:bCs/>
-        </w:rPr>
-        <w:t xml:space="preserve"> Interventions</w:t>
+        <w:t xml:space="preserve"> Targeted Enrollment Interventions</w:t>
       </w:r>
     </w:p>
     <w:p>
@@ -1177,31 +963,7 @@
       </w:r>
       <w:r>
         <w:br/>
-        <w:t xml:space="preserve">Focus on adult </w:t>
-      </w:r>
-      <w:proofErr w:type="spellStart"/>
-      <w:r>
-        <w:t>enrollment</w:t>
-      </w:r>
-      <w:proofErr w:type="spellEnd"/>
-      <w:r>
-        <w:t xml:space="preserve"> through employment </w:t>
-      </w:r>
-      <w:proofErr w:type="spellStart"/>
-      <w:r>
-        <w:t>centers</w:t>
-      </w:r>
-      <w:proofErr w:type="spellEnd"/>
-      <w:r>
-        <w:t xml:space="preserve">, welfare scheme onboarding, and mobile </w:t>
-      </w:r>
-      <w:proofErr w:type="spellStart"/>
-      <w:r>
-        <w:t>enrollment</w:t>
-      </w:r>
-      <w:proofErr w:type="spellEnd"/>
-      <w:r>
-        <w:t xml:space="preserve"> units.</w:t>
+        <w:t>Focus on adult enrollment through employment centers, welfare scheme onboarding, and mobile enrollment units.</w:t>
       </w:r>
     </w:p>
     <w:p>
@@ -1425,7 +1187,6 @@
           <w14:ligatures w14:val="none"/>
         </w:rPr>
         <w:br/>
-        <w:t>https://github.com/</w:t>
       </w:r>
       <w:r>
         <w:rPr>
@@ -1434,16 +1195,7 @@
           <w:lang w:eastAsia="en-IN"/>
           <w14:ligatures w14:val="none"/>
         </w:rPr>
-        <w:t>Bhushan0455</w:t>
-      </w:r>
-      <w:r>
-        <w:rPr>
-          <w:rFonts w:ascii="Times New Roman" w:eastAsia="Times New Roman" w:hAnsi="Times New Roman" w:cs="Times New Roman"/>
-          <w:kern w:val="0"/>
-          <w:lang w:eastAsia="en-IN"/>
-          <w14:ligatures w14:val="none"/>
-        </w:rPr>
-        <w:t>/aadhaar-age-disparity</w:t>
+        <w:t>https://github.com/Bhushan0455/Age-Disparity-Index</w:t>
       </w:r>
     </w:p>
     <w:p/>
@@ -1474,23 +1226,7 @@
         <w:jc w:val="both"/>
       </w:pPr>
       <w:r>
-        <w:t xml:space="preserve">This study demonstrates that age-wise disparity analysis provides deeper insight into Aadhaar </w:t>
-      </w:r>
-      <w:proofErr w:type="spellStart"/>
-      <w:r>
-        <w:t>enrollment</w:t>
-      </w:r>
-      <w:proofErr w:type="spellEnd"/>
-      <w:r>
-        <w:t xml:space="preserve"> effectiveness than aggregate metrics alone. The dual-metric framework enables UIDAI to identify specific transition gaps and implement targeted, data-driven </w:t>
-      </w:r>
-      <w:proofErr w:type="spellStart"/>
-      <w:r>
-        <w:t>enrollment</w:t>
-      </w:r>
-      <w:proofErr w:type="spellEnd"/>
-      <w:r>
-        <w:t xml:space="preserve"> strategies, reinforcing Aadhaar’s role as a lifelong and inclusive identity system.</w:t>
+        <w:t>This study demonstrates that age-wise disparity analysis provides deeper insight into Aadhaar enrollment effectiveness than aggregate metrics alone. The dual-metric framework enables UIDAI to identify specific transition gaps and implement targeted, data-driven enrollment strategies, reinforcing Aadhaar’s role as a lifelong and inclusive identity system.</w:t>
       </w:r>
     </w:p>
     <w:sectPr>
@@ -4056,6 +3792,7 @@
   <w:style w:type="character" w:default="1" w:styleId="DefaultParagraphFont">
     <w:name w:val="Default Paragraph Font"/>
     <w:uiPriority w:val="1"/>
+    <w:semiHidden/>
     <w:unhideWhenUsed/>
   </w:style>
   <w:style w:type="table" w:default="1" w:styleId="TableNormal">

</xml_diff>